<commit_message>
Feedback for meeting minutes -harsh 2023-20-21
</commit_message>
<xml_diff>
--- a/Documentation/Meeting Minutes/10-21-23meeting notes.docx
+++ b/Documentation/Meeting Minutes/10-21-23meeting notes.docx
@@ -19,7 +19,32 @@
           <w:sz w:val="28"/>
           <w:szCs w:val="28"/>
         </w:rPr>
-        <w:t>Robo-Phantoms Meeting Minutes</w:t>
+        <w:t xml:space="preserve">Robo-Phantoms </w:t>
+      </w:r>
+      <w:commentRangeStart w:id="1"/>
+      <w:r>
+        <w:rPr>
+          <w:b/>
+          <w:sz w:val="28"/>
+          <w:szCs w:val="28"/>
+        </w:rPr>
+        <w:t>Meeting</w:t>
+      </w:r>
+      <w:commentRangeEnd w:id="1"/>
+      <w:r>
+        <w:rPr>
+          <w:rStyle w:val="CommentReference"/>
+          <w:rFonts w:ascii="Arial" w:eastAsia="Arial" w:hAnsi="Arial" w:cs="Arial"/>
+        </w:rPr>
+        <w:commentReference w:id="1"/>
+      </w:r>
+      <w:r>
+        <w:rPr>
+          <w:b/>
+          <w:sz w:val="28"/>
+          <w:szCs w:val="28"/>
+        </w:rPr>
+        <w:t xml:space="preserve"> Minutes</w:t>
       </w:r>
     </w:p>
     <w:p>
@@ -46,7 +71,31 @@
           <w:sz w:val="24"/>
           <w:szCs w:val="24"/>
         </w:rPr>
-        <w:t>: September 2</w:t>
+        <w:t xml:space="preserve">: </w:t>
+      </w:r>
+      <w:commentRangeStart w:id="2"/>
+      <w:r>
+        <w:rPr>
+          <w:rFonts w:ascii="Book Antiqua" w:eastAsia="Book Antiqua" w:hAnsi="Book Antiqua" w:cs="Book Antiqua"/>
+          <w:sz w:val="24"/>
+          <w:szCs w:val="24"/>
+        </w:rPr>
+        <w:t>September</w:t>
+      </w:r>
+      <w:commentRangeEnd w:id="2"/>
+      <w:r>
+        <w:rPr>
+          <w:rStyle w:val="CommentReference"/>
+        </w:rPr>
+        <w:commentReference w:id="2"/>
+      </w:r>
+      <w:r>
+        <w:rPr>
+          <w:rFonts w:ascii="Book Antiqua" w:eastAsia="Book Antiqua" w:hAnsi="Book Antiqua" w:cs="Book Antiqua"/>
+          <w:sz w:val="24"/>
+          <w:szCs w:val="24"/>
+        </w:rPr>
+        <w:t xml:space="preserve"> 2</w:t>
       </w:r>
       <w:r>
         <w:rPr>
@@ -105,7 +154,31 @@
           <w:sz w:val="24"/>
           <w:szCs w:val="24"/>
         </w:rPr>
-        <w:t>:00 PM.</w:t>
+        <w:t>:</w:t>
+      </w:r>
+      <w:commentRangeStart w:id="3"/>
+      <w:r>
+        <w:rPr>
+          <w:rFonts w:ascii="Book Antiqua" w:eastAsia="Book Antiqua" w:hAnsi="Book Antiqua" w:cs="Book Antiqua"/>
+          <w:sz w:val="24"/>
+          <w:szCs w:val="24"/>
+        </w:rPr>
+        <w:t>00</w:t>
+      </w:r>
+      <w:commentRangeEnd w:id="3"/>
+      <w:r>
+        <w:rPr>
+          <w:rStyle w:val="CommentReference"/>
+        </w:rPr>
+        <w:commentReference w:id="3"/>
+      </w:r>
+      <w:r>
+        <w:rPr>
+          <w:rFonts w:ascii="Book Antiqua" w:eastAsia="Book Antiqua" w:hAnsi="Book Antiqua" w:cs="Book Antiqua"/>
+          <w:sz w:val="24"/>
+          <w:szCs w:val="24"/>
+        </w:rPr>
+        <w:t xml:space="preserve"> PM.</w:t>
       </w:r>
     </w:p>
     <w:p>
@@ -252,7 +325,31 @@
           <w:sz w:val="24"/>
           <w:szCs w:val="24"/>
         </w:rPr>
-        <w:t>Kayan Patel.</w:t>
+        <w:t xml:space="preserve">Kayan </w:t>
+      </w:r>
+      <w:commentRangeStart w:id="4"/>
+      <w:r>
+        <w:rPr>
+          <w:rFonts w:ascii="Book Antiqua" w:eastAsia="Book Antiqua" w:hAnsi="Book Antiqua" w:cs="Book Antiqua"/>
+          <w:sz w:val="24"/>
+          <w:szCs w:val="24"/>
+        </w:rPr>
+        <w:t>Patel</w:t>
+      </w:r>
+      <w:commentRangeEnd w:id="4"/>
+      <w:r>
+        <w:rPr>
+          <w:rStyle w:val="CommentReference"/>
+        </w:rPr>
+        <w:commentReference w:id="4"/>
+      </w:r>
+      <w:r>
+        <w:rPr>
+          <w:rFonts w:ascii="Book Antiqua" w:eastAsia="Book Antiqua" w:hAnsi="Book Antiqua" w:cs="Book Antiqua"/>
+          <w:sz w:val="24"/>
+          <w:szCs w:val="24"/>
+        </w:rPr>
+        <w:t>.</w:t>
       </w:r>
     </w:p>
     <w:p>
@@ -345,7 +442,31 @@
           <w:sz w:val="24"/>
           <w:szCs w:val="24"/>
         </w:rPr>
-        <w:t>Game analysis</w:t>
+        <w:t xml:space="preserve">Game </w:t>
+      </w:r>
+      <w:commentRangeStart w:id="5"/>
+      <w:commentRangeStart w:id="6"/>
+      <w:r>
+        <w:rPr>
+          <w:rFonts w:ascii="Book Antiqua" w:eastAsia="Book Antiqua" w:hAnsi="Book Antiqua" w:cs="Book Antiqua"/>
+          <w:sz w:val="24"/>
+          <w:szCs w:val="24"/>
+        </w:rPr>
+        <w:t>analysis</w:t>
+      </w:r>
+      <w:commentRangeEnd w:id="5"/>
+      <w:r>
+        <w:rPr>
+          <w:rStyle w:val="CommentReference"/>
+        </w:rPr>
+        <w:commentReference w:id="5"/>
+      </w:r>
+      <w:commentRangeEnd w:id="6"/>
+      <w:r>
+        <w:rPr>
+          <w:rStyle w:val="CommentReference"/>
+        </w:rPr>
+        <w:commentReference w:id="6"/>
       </w:r>
     </w:p>
     <w:p>
@@ -518,7 +639,49 @@
           <w:sz w:val="24"/>
           <w:szCs w:val="24"/>
         </w:rPr>
-        <w:t xml:space="preserve"> team strategy</w:t>
+        <w:t xml:space="preserve"> </w:t>
+      </w:r>
+      <w:commentRangeStart w:id="7"/>
+      <w:commentRangeStart w:id="8"/>
+      <w:commentRangeStart w:id="9"/>
+      <w:r>
+        <w:rPr>
+          <w:rFonts w:ascii="Book Antiqua" w:eastAsia="Book Antiqua" w:hAnsi="Book Antiqua" w:cs="Book Antiqua"/>
+          <w:b/>
+          <w:sz w:val="24"/>
+          <w:szCs w:val="24"/>
+        </w:rPr>
+        <w:t>team</w:t>
+      </w:r>
+      <w:commentRangeEnd w:id="7"/>
+      <w:r>
+        <w:rPr>
+          <w:rStyle w:val="CommentReference"/>
+        </w:rPr>
+        <w:commentReference w:id="7"/>
+      </w:r>
+      <w:commentRangeEnd w:id="8"/>
+      <w:r>
+        <w:rPr>
+          <w:rStyle w:val="CommentReference"/>
+        </w:rPr>
+        <w:commentReference w:id="8"/>
+      </w:r>
+      <w:commentRangeEnd w:id="9"/>
+      <w:r>
+        <w:rPr>
+          <w:rStyle w:val="CommentReference"/>
+        </w:rPr>
+        <w:commentReference w:id="9"/>
+      </w:r>
+      <w:r>
+        <w:rPr>
+          <w:rFonts w:ascii="Book Antiqua" w:eastAsia="Book Antiqua" w:hAnsi="Book Antiqua" w:cs="Book Antiqua"/>
+          <w:b/>
+          <w:sz w:val="24"/>
+          <w:szCs w:val="24"/>
+        </w:rPr>
+        <w:t xml:space="preserve"> strategy</w:t>
       </w:r>
       <w:r>
         <w:rPr>
@@ -587,15 +750,39 @@
           <w:sz w:val="24"/>
           <w:szCs w:val="24"/>
         </w:rPr>
-        <w:t xml:space="preserve"> They took screenshots on how the game is going to work and how we will score points with consistency from autonomous and tele-</w:t>
-      </w:r>
-      <w:r>
-        <w:rPr>
-          <w:rFonts w:ascii="Book Antiqua" w:eastAsia="Book Antiqua" w:hAnsi="Book Antiqua" w:cs="Book Antiqua"/>
-          <w:sz w:val="24"/>
-          <w:szCs w:val="24"/>
-        </w:rPr>
-        <w:t>op.</w:t>
+        <w:t xml:space="preserve"> They took screenshots on how the game is going to work and how we will score points with consistency from autonomous</w:t>
+      </w:r>
+      <w:r>
+        <w:rPr>
+          <w:rFonts w:ascii="Book Antiqua" w:eastAsia="Book Antiqua" w:hAnsi="Book Antiqua" w:cs="Book Antiqua"/>
+          <w:sz w:val="24"/>
+          <w:szCs w:val="24"/>
+        </w:rPr>
+        <w:t>,</w:t>
+      </w:r>
+      <w:r>
+        <w:rPr>
+          <w:rFonts w:ascii="Book Antiqua" w:eastAsia="Book Antiqua" w:hAnsi="Book Antiqua" w:cs="Book Antiqua"/>
+          <w:sz w:val="24"/>
+          <w:szCs w:val="24"/>
+        </w:rPr>
+        <w:t xml:space="preserve"> tele-</w:t>
+      </w:r>
+      <w:r>
+        <w:rPr>
+          <w:rFonts w:ascii="Book Antiqua" w:eastAsia="Book Antiqua" w:hAnsi="Book Antiqua" w:cs="Book Antiqua"/>
+          <w:sz w:val="24"/>
+          <w:szCs w:val="24"/>
+        </w:rPr>
+        <w:t>op</w:t>
+      </w:r>
+      <w:r>
+        <w:rPr>
+          <w:rFonts w:ascii="Book Antiqua" w:eastAsia="Book Antiqua" w:hAnsi="Book Antiqua" w:cs="Book Antiqua"/>
+          <w:sz w:val="24"/>
+          <w:szCs w:val="24"/>
+        </w:rPr>
+        <w:t>, and end game.</w:t>
       </w:r>
     </w:p>
     <w:p>
@@ -616,14 +803,31 @@
         </w:rPr>
         <w:t xml:space="preserve">2. </w:t>
       </w:r>
-      <w:r>
-        <w:rPr>
-          <w:rFonts w:ascii="Book Antiqua" w:eastAsia="Book Antiqua" w:hAnsi="Book Antiqua" w:cs="Book Antiqua"/>
-          <w:b/>
-          <w:sz w:val="24"/>
-          <w:szCs w:val="24"/>
-        </w:rPr>
-        <w:t xml:space="preserve">Decision(s): </w:t>
+      <w:commentRangeStart w:id="10"/>
+      <w:r>
+        <w:rPr>
+          <w:rFonts w:ascii="Book Antiqua" w:eastAsia="Book Antiqua" w:hAnsi="Book Antiqua" w:cs="Book Antiqua"/>
+          <w:b/>
+          <w:sz w:val="24"/>
+          <w:szCs w:val="24"/>
+        </w:rPr>
+        <w:t>Decision</w:t>
+      </w:r>
+      <w:commentRangeEnd w:id="10"/>
+      <w:r>
+        <w:rPr>
+          <w:rStyle w:val="CommentReference"/>
+        </w:rPr>
+        <w:commentReference w:id="10"/>
+      </w:r>
+      <w:r>
+        <w:rPr>
+          <w:rFonts w:ascii="Book Antiqua" w:eastAsia="Book Antiqua" w:hAnsi="Book Antiqua" w:cs="Book Antiqua"/>
+          <w:b/>
+          <w:sz w:val="24"/>
+          <w:szCs w:val="24"/>
+        </w:rPr>
+        <w:t xml:space="preserve">(s): </w:t>
       </w:r>
       <w:r>
         <w:rPr>
@@ -690,7 +894,33 @@
           <w:sz w:val="24"/>
           <w:szCs w:val="24"/>
         </w:rPr>
-        <w:t>Robo phantoms team website</w:t>
+        <w:t xml:space="preserve">Robo </w:t>
+      </w:r>
+      <w:commentRangeStart w:id="11"/>
+      <w:r>
+        <w:rPr>
+          <w:rFonts w:ascii="Book Antiqua" w:eastAsia="Book Antiqua" w:hAnsi="Book Antiqua" w:cs="Book Antiqua"/>
+          <w:b/>
+          <w:sz w:val="24"/>
+          <w:szCs w:val="24"/>
+        </w:rPr>
+        <w:t>phantoms</w:t>
+      </w:r>
+      <w:commentRangeEnd w:id="11"/>
+      <w:r>
+        <w:rPr>
+          <w:rStyle w:val="CommentReference"/>
+        </w:rPr>
+        <w:commentReference w:id="11"/>
+      </w:r>
+      <w:r>
+        <w:rPr>
+          <w:rFonts w:ascii="Book Antiqua" w:eastAsia="Book Antiqua" w:hAnsi="Book Antiqua" w:cs="Book Antiqua"/>
+          <w:b/>
+          <w:sz w:val="24"/>
+          <w:szCs w:val="24"/>
+        </w:rPr>
+        <w:t xml:space="preserve"> team website</w:t>
       </w:r>
     </w:p>
     <w:p>
@@ -721,7 +951,67 @@
           <w:sz w:val="24"/>
           <w:szCs w:val="24"/>
         </w:rPr>
-        <w:t xml:space="preserve">website to show to the </w:t>
+        <w:t xml:space="preserve">website to </w:t>
+      </w:r>
+      <w:commentRangeStart w:id="12"/>
+      <w:r>
+        <w:rPr>
+          <w:rFonts w:ascii="Book Antiqua" w:eastAsia="Book Antiqua" w:hAnsi="Book Antiqua" w:cs="Book Antiqua"/>
+          <w:b/>
+          <w:sz w:val="24"/>
+          <w:szCs w:val="24"/>
+        </w:rPr>
+        <w:t>show</w:t>
+      </w:r>
+      <w:commentRangeEnd w:id="12"/>
+      <w:r>
+        <w:rPr>
+          <w:rStyle w:val="CommentReference"/>
+        </w:rPr>
+        <w:commentReference w:id="12"/>
+      </w:r>
+      <w:r>
+        <w:rPr>
+          <w:rFonts w:ascii="Book Antiqua" w:eastAsia="Book Antiqua" w:hAnsi="Book Antiqua" w:cs="Book Antiqua"/>
+          <w:b/>
+          <w:sz w:val="24"/>
+          <w:szCs w:val="24"/>
+        </w:rPr>
+        <w:t xml:space="preserve"> to the </w:t>
+      </w:r>
+      <w:commentRangeStart w:id="13"/>
+      <w:commentRangeStart w:id="14"/>
+      <w:r>
+        <w:rPr>
+          <w:rFonts w:ascii="Book Antiqua" w:eastAsia="Book Antiqua" w:hAnsi="Book Antiqua" w:cs="Book Antiqua"/>
+          <w:b/>
+          <w:sz w:val="24"/>
+          <w:szCs w:val="24"/>
+        </w:rPr>
+        <w:t>judges</w:t>
+      </w:r>
+      <w:commentRangeEnd w:id="13"/>
+      <w:r>
+        <w:rPr>
+          <w:rStyle w:val="CommentReference"/>
+        </w:rPr>
+        <w:commentReference w:id="13"/>
+      </w:r>
+      <w:commentRangeEnd w:id="14"/>
+      <w:r>
+        <w:rPr>
+          <w:rStyle w:val="CommentReference"/>
+        </w:rPr>
+        <w:commentReference w:id="14"/>
+      </w:r>
+      <w:r>
+        <w:rPr>
+          <w:rFonts w:ascii="Book Antiqua" w:eastAsia="Book Antiqua" w:hAnsi="Book Antiqua" w:cs="Book Antiqua"/>
+          <w:b/>
+          <w:sz w:val="24"/>
+          <w:szCs w:val="24"/>
+        </w:rPr>
+        <w:t xml:space="preserve"> on who we are in a paragraph. It would be better to have the website so the judges know what we are </w:t>
       </w:r>
       <w:proofErr w:type="gramStart"/>
       <w:r>
@@ -731,7 +1021,7 @@
           <w:sz w:val="24"/>
           <w:szCs w:val="24"/>
         </w:rPr>
-        <w:t>judges on</w:t>
+        <w:t>doing</w:t>
       </w:r>
       <w:proofErr w:type="gramEnd"/>
       <w:r>
@@ -741,7 +1031,33 @@
           <w:sz w:val="24"/>
           <w:szCs w:val="24"/>
         </w:rPr>
-        <w:t xml:space="preserve"> who we are in a paragraph. It would be better to have the website so the judges know what we are doing and we will add changes to it all year.</w:t>
+        <w:t xml:space="preserve"> and we will add changes to it all </w:t>
+      </w:r>
+      <w:commentRangeStart w:id="15"/>
+      <w:r>
+        <w:rPr>
+          <w:rFonts w:ascii="Book Antiqua" w:eastAsia="Book Antiqua" w:hAnsi="Book Antiqua" w:cs="Book Antiqua"/>
+          <w:b/>
+          <w:sz w:val="24"/>
+          <w:szCs w:val="24"/>
+        </w:rPr>
+        <w:t>year</w:t>
+      </w:r>
+      <w:commentRangeEnd w:id="15"/>
+      <w:r>
+        <w:rPr>
+          <w:rStyle w:val="CommentReference"/>
+        </w:rPr>
+        <w:commentReference w:id="15"/>
+      </w:r>
+      <w:r>
+        <w:rPr>
+          <w:rFonts w:ascii="Book Antiqua" w:eastAsia="Book Antiqua" w:hAnsi="Book Antiqua" w:cs="Book Antiqua"/>
+          <w:b/>
+          <w:sz w:val="24"/>
+          <w:szCs w:val="24"/>
+        </w:rPr>
+        <w:t>.</w:t>
       </w:r>
     </w:p>
     <w:p>
@@ -795,7 +1111,67 @@
           <w:sz w:val="24"/>
           <w:szCs w:val="24"/>
         </w:rPr>
-        <w:t xml:space="preserve">Dhruv and Kayan started to do research on compliant wheel and explained how </w:t>
+        <w:t xml:space="preserve">Dhruv and Kayan started to do research on compliant </w:t>
+      </w:r>
+      <w:commentRangeStart w:id="16"/>
+      <w:commentRangeStart w:id="17"/>
+      <w:commentRangeStart w:id="18"/>
+      <w:r>
+        <w:rPr>
+          <w:rFonts w:ascii="Book Antiqua" w:eastAsia="Book Antiqua" w:hAnsi="Book Antiqua" w:cs="Book Antiqua"/>
+          <w:b/>
+          <w:sz w:val="24"/>
+          <w:szCs w:val="24"/>
+        </w:rPr>
+        <w:t>wheel</w:t>
+      </w:r>
+      <w:commentRangeEnd w:id="16"/>
+      <w:r>
+        <w:rPr>
+          <w:rStyle w:val="CommentReference"/>
+        </w:rPr>
+        <w:commentReference w:id="16"/>
+      </w:r>
+      <w:commentRangeEnd w:id="17"/>
+      <w:r>
+        <w:rPr>
+          <w:rStyle w:val="CommentReference"/>
+        </w:rPr>
+        <w:commentReference w:id="17"/>
+      </w:r>
+      <w:commentRangeEnd w:id="18"/>
+      <w:r>
+        <w:rPr>
+          <w:rStyle w:val="CommentReference"/>
+        </w:rPr>
+        <w:commentReference w:id="18"/>
+      </w:r>
+      <w:r>
+        <w:rPr>
+          <w:rFonts w:ascii="Book Antiqua" w:eastAsia="Book Antiqua" w:hAnsi="Book Antiqua" w:cs="Book Antiqua"/>
+          <w:b/>
+          <w:sz w:val="24"/>
+          <w:szCs w:val="24"/>
+        </w:rPr>
+        <w:t xml:space="preserve"> and explained how </w:t>
+      </w:r>
+      <w:r>
+        <w:rPr>
+          <w:rFonts w:ascii="Book Antiqua" w:eastAsia="Book Antiqua" w:hAnsi="Book Antiqua" w:cs="Book Antiqua"/>
+          <w:b/>
+          <w:sz w:val="24"/>
+          <w:szCs w:val="24"/>
+        </w:rPr>
+        <w:t>t</w:t>
+      </w:r>
+      <w:r>
+        <w:rPr>
+          <w:rFonts w:ascii="Book Antiqua" w:eastAsia="Book Antiqua" w:hAnsi="Book Antiqua" w:cs="Book Antiqua"/>
+          <w:b/>
+          <w:sz w:val="24"/>
+          <w:szCs w:val="24"/>
+        </w:rPr>
+        <w:t xml:space="preserve">he compliant wheels work and the different types of parts we would need for it to work as an intake </w:t>
       </w:r>
       <w:proofErr w:type="gramStart"/>
       <w:r>
@@ -805,18 +1181,9 @@
           <w:sz w:val="24"/>
           <w:szCs w:val="24"/>
         </w:rPr>
-        <w:t>he</w:t>
+        <w:t>device</w:t>
       </w:r>
       <w:proofErr w:type="gramEnd"/>
-      <w:r>
-        <w:rPr>
-          <w:rFonts w:ascii="Book Antiqua" w:eastAsia="Book Antiqua" w:hAnsi="Book Antiqua" w:cs="Book Antiqua"/>
-          <w:b/>
-          <w:sz w:val="24"/>
-          <w:szCs w:val="24"/>
-        </w:rPr>
-        <w:t xml:space="preserve"> compliant wheels work and the different types of parts we would need for it to work as an intake device</w:t>
-      </w:r>
     </w:p>
     <w:p>
       <w:pPr>
@@ -909,7 +1276,31 @@
           <w:sz w:val="24"/>
           <w:szCs w:val="24"/>
         </w:rPr>
-        <w:t xml:space="preserve"> why we should use surgical tubing and what surgical tubing is. With the surgical tubing he said that we would gain pixels at a faster speed.</w:t>
+        <w:t xml:space="preserve"> </w:t>
+      </w:r>
+      <w:commentRangeStart w:id="19"/>
+      <w:r>
+        <w:rPr>
+          <w:rFonts w:ascii="Book Antiqua" w:eastAsia="Book Antiqua" w:hAnsi="Book Antiqua" w:cs="Book Antiqua"/>
+          <w:sz w:val="24"/>
+          <w:szCs w:val="24"/>
+        </w:rPr>
+        <w:t>why</w:t>
+      </w:r>
+      <w:commentRangeEnd w:id="19"/>
+      <w:r>
+        <w:rPr>
+          <w:rStyle w:val="CommentReference"/>
+        </w:rPr>
+        <w:commentReference w:id="19"/>
+      </w:r>
+      <w:r>
+        <w:rPr>
+          <w:rFonts w:ascii="Book Antiqua" w:eastAsia="Book Antiqua" w:hAnsi="Book Antiqua" w:cs="Book Antiqua"/>
+          <w:sz w:val="24"/>
+          <w:szCs w:val="24"/>
+        </w:rPr>
+        <w:t xml:space="preserve"> we should use surgical tubing and what surgical tubing is. With the surgical tubing he said that we would gain pixels at a faster speed.</w:t>
       </w:r>
     </w:p>
     <w:p>
@@ -922,7 +1313,6 @@
           <w:szCs w:val="24"/>
         </w:rPr>
       </w:pPr>
-      <w:proofErr w:type="gramStart"/>
       <w:r>
         <w:rPr>
           <w:rFonts w:ascii="Book Antiqua" w:eastAsia="Book Antiqua" w:hAnsi="Book Antiqua" w:cs="Book Antiqua"/>
@@ -931,7 +1321,7 @@
           <w:sz w:val="24"/>
           <w:szCs w:val="24"/>
         </w:rPr>
-        <w:t xml:space="preserve">6 </w:t>
+        <w:t>6</w:t>
       </w:r>
       <w:r>
         <w:rPr>
@@ -943,7 +1333,6 @@
         </w:rPr>
         <w:t>.</w:t>
       </w:r>
-      <w:proofErr w:type="gramEnd"/>
       <w:r>
         <w:rPr>
           <w:rFonts w:ascii="Book Antiqua" w:eastAsia="Book Antiqua" w:hAnsi="Book Antiqua" w:cs="Book Antiqua"/>
@@ -973,7 +1362,39 @@
           <w:sz w:val="24"/>
           <w:szCs w:val="24"/>
         </w:rPr>
-        <w:t xml:space="preserve">We should get the field set next week and we should start building it. </w:t>
+        <w:t xml:space="preserve">We should get the field </w:t>
+      </w:r>
+      <w:commentRangeStart w:id="20"/>
+      <w:commentRangeStart w:id="21"/>
+      <w:r>
+        <w:rPr>
+          <w:rFonts w:ascii="Book Antiqua" w:eastAsia="Book Antiqua" w:hAnsi="Book Antiqua" w:cs="Book Antiqua"/>
+          <w:sz w:val="24"/>
+          <w:szCs w:val="24"/>
+        </w:rPr>
+        <w:t>set</w:t>
+      </w:r>
+      <w:commentRangeEnd w:id="20"/>
+      <w:r>
+        <w:rPr>
+          <w:rStyle w:val="CommentReference"/>
+        </w:rPr>
+        <w:commentReference w:id="20"/>
+      </w:r>
+      <w:commentRangeEnd w:id="21"/>
+      <w:r>
+        <w:rPr>
+          <w:rStyle w:val="CommentReference"/>
+        </w:rPr>
+        <w:commentReference w:id="21"/>
+      </w:r>
+      <w:r>
+        <w:rPr>
+          <w:rFonts w:ascii="Book Antiqua" w:eastAsia="Book Antiqua" w:hAnsi="Book Antiqua" w:cs="Book Antiqua"/>
+          <w:sz w:val="24"/>
+          <w:szCs w:val="24"/>
+        </w:rPr>
+        <w:t xml:space="preserve"> next week and we should start building it. </w:t>
       </w:r>
     </w:p>
     <w:p>
@@ -1025,7 +1446,31 @@
           <w:sz w:val="24"/>
           <w:szCs w:val="24"/>
         </w:rPr>
-        <w:t>arrival of the field set which is next week or day after next week.</w:t>
+        <w:t xml:space="preserve">arrival of the field set </w:t>
+      </w:r>
+      <w:commentRangeStart w:id="22"/>
+      <w:r>
+        <w:rPr>
+          <w:rFonts w:ascii="Book Antiqua" w:eastAsia="Book Antiqua" w:hAnsi="Book Antiqua" w:cs="Book Antiqua"/>
+          <w:sz w:val="24"/>
+          <w:szCs w:val="24"/>
+        </w:rPr>
+        <w:t>which</w:t>
+      </w:r>
+      <w:commentRangeEnd w:id="22"/>
+      <w:r>
+        <w:rPr>
+          <w:rStyle w:val="CommentReference"/>
+        </w:rPr>
+        <w:commentReference w:id="22"/>
+      </w:r>
+      <w:r>
+        <w:rPr>
+          <w:rFonts w:ascii="Book Antiqua" w:eastAsia="Book Antiqua" w:hAnsi="Book Antiqua" w:cs="Book Antiqua"/>
+          <w:sz w:val="24"/>
+          <w:szCs w:val="24"/>
+        </w:rPr>
+        <w:t xml:space="preserve"> is next week or day after next week.</w:t>
       </w:r>
     </w:p>
     <w:p>
@@ -1043,14 +1488,31 @@
           <w:szCs w:val="24"/>
         </w:rPr>
       </w:pPr>
-      <w:r>
-        <w:rPr>
-          <w:rFonts w:ascii="Book Antiqua" w:eastAsia="Book Antiqua" w:hAnsi="Book Antiqua" w:cs="Book Antiqua"/>
-          <w:b/>
-          <w:sz w:val="24"/>
-          <w:szCs w:val="24"/>
-        </w:rPr>
-        <w:t>Open Issues:</w:t>
+      <w:commentRangeStart w:id="23"/>
+      <w:r>
+        <w:rPr>
+          <w:rFonts w:ascii="Book Antiqua" w:eastAsia="Book Antiqua" w:hAnsi="Book Antiqua" w:cs="Book Antiqua"/>
+          <w:b/>
+          <w:sz w:val="24"/>
+          <w:szCs w:val="24"/>
+        </w:rPr>
+        <w:t>Open</w:t>
+      </w:r>
+      <w:commentRangeEnd w:id="23"/>
+      <w:r>
+        <w:rPr>
+          <w:rStyle w:val="CommentReference"/>
+        </w:rPr>
+        <w:commentReference w:id="23"/>
+      </w:r>
+      <w:r>
+        <w:rPr>
+          <w:rFonts w:ascii="Book Antiqua" w:eastAsia="Book Antiqua" w:hAnsi="Book Antiqua" w:cs="Book Antiqua"/>
+          <w:b/>
+          <w:sz w:val="24"/>
+          <w:szCs w:val="24"/>
+        </w:rPr>
+        <w:t xml:space="preserve"> Issues:</w:t>
       </w:r>
     </w:p>
     <w:p>
@@ -1071,7 +1533,33 @@
           <w:sz w:val="24"/>
           <w:szCs w:val="24"/>
         </w:rPr>
-        <w:t xml:space="preserve">We need to see if we can get more sponsorships so we can buy new items and we do not have many sponsorships </w:t>
+        <w:t xml:space="preserve">We </w:t>
+      </w:r>
+      <w:commentRangeStart w:id="24"/>
+      <w:r>
+        <w:rPr>
+          <w:rFonts w:ascii="Book Antiqua" w:eastAsia="Book Antiqua" w:hAnsi="Book Antiqua" w:cs="Book Antiqua"/>
+          <w:b/>
+          <w:sz w:val="24"/>
+          <w:szCs w:val="24"/>
+        </w:rPr>
+        <w:t>need</w:t>
+      </w:r>
+      <w:commentRangeEnd w:id="24"/>
+      <w:r>
+        <w:rPr>
+          <w:rStyle w:val="CommentReference"/>
+        </w:rPr>
+        <w:commentReference w:id="24"/>
+      </w:r>
+      <w:r>
+        <w:rPr>
+          <w:rFonts w:ascii="Book Antiqua" w:eastAsia="Book Antiqua" w:hAnsi="Book Antiqua" w:cs="Book Antiqua"/>
+          <w:b/>
+          <w:sz w:val="24"/>
+          <w:szCs w:val="24"/>
+        </w:rPr>
+        <w:t xml:space="preserve"> to see if we can get more sponsorships so we can buy new items and we do not have many sponsorships </w:t>
       </w:r>
       <w:proofErr w:type="gramStart"/>
       <w:r>
@@ -1122,6 +1610,14 @@
         </w:rPr>
         <w:tab/>
       </w:r>
+      <w:commentRangeStart w:id="25"/>
+      <w:commentRangeEnd w:id="25"/>
+      <w:r>
+        <w:rPr>
+          <w:rStyle w:val="CommentReference"/>
+        </w:rPr>
+        <w:commentReference w:id="25"/>
+      </w:r>
     </w:p>
     <w:p>
       <w:pPr>
@@ -1194,7 +1690,31 @@
           <w:sz w:val="24"/>
           <w:szCs w:val="24"/>
         </w:rPr>
-        <w:t>in person at 3:00 P</w:t>
+        <w:t>in person at 3:</w:t>
+      </w:r>
+      <w:commentRangeStart w:id="26"/>
+      <w:r>
+        <w:rPr>
+          <w:rFonts w:ascii="Book Antiqua" w:eastAsia="Book Antiqua" w:hAnsi="Book Antiqua" w:cs="Book Antiqua"/>
+          <w:sz w:val="24"/>
+          <w:szCs w:val="24"/>
+        </w:rPr>
+        <w:t>00</w:t>
+      </w:r>
+      <w:commentRangeEnd w:id="26"/>
+      <w:r>
+        <w:rPr>
+          <w:rStyle w:val="CommentReference"/>
+        </w:rPr>
+        <w:commentReference w:id="26"/>
+      </w:r>
+      <w:r>
+        <w:rPr>
+          <w:rFonts w:ascii="Book Antiqua" w:eastAsia="Book Antiqua" w:hAnsi="Book Antiqua" w:cs="Book Antiqua"/>
+          <w:sz w:val="24"/>
+          <w:szCs w:val="24"/>
+        </w:rPr>
+        <w:t xml:space="preserve"> P</w:t>
       </w:r>
       <w:r>
         <w:rPr>
@@ -1274,7 +1794,23 @@
           <w:sz w:val="24"/>
           <w:szCs w:val="24"/>
         </w:rPr>
-        <w:t>Harsh Desai</w:t>
+        <w:t xml:space="preserve">Harsh </w:t>
+      </w:r>
+      <w:commentRangeStart w:id="27"/>
+      <w:r>
+        <w:rPr>
+          <w:rFonts w:ascii="Book Antiqua" w:eastAsia="Book Antiqua" w:hAnsi="Book Antiqua" w:cs="Book Antiqua"/>
+          <w:sz w:val="24"/>
+          <w:szCs w:val="24"/>
+        </w:rPr>
+        <w:t>Desai</w:t>
+      </w:r>
+      <w:commentRangeEnd w:id="27"/>
+      <w:r>
+        <w:rPr>
+          <w:rStyle w:val="CommentReference"/>
+        </w:rPr>
+        <w:commentReference w:id="27"/>
       </w:r>
     </w:p>
     <w:p>
@@ -1307,6 +1843,692 @@
     </w:sectPr>
   </w:body>
 </w:document>
+</file>
+
+<file path=word/comments.xml><?xml version="1.0" encoding="utf-8"?>
+<w:comments xmlns:wpc="http://schemas.microsoft.com/office/word/2010/wordprocessingCanvas" xmlns:cx="http://schemas.microsoft.com/office/drawing/2014/chartex" xmlns:cx1="http://schemas.microsoft.com/office/drawing/2015/9/8/chartex" xmlns:cx2="http://schemas.microsoft.com/office/drawing/2015/10/21/chartex" xmlns:cx3="http://schemas.microsoft.com/office/drawing/2016/5/9/chartex" xmlns:cx4="http://schemas.microsoft.com/office/drawing/2016/5/10/chartex" xmlns:cx5="http://schemas.microsoft.com/office/drawing/2016/5/11/chartex" xmlns:cx6="http://schemas.microsoft.com/office/drawing/2016/5/12/chartex" xmlns:cx7="http://schemas.microsoft.com/office/drawing/2016/5/13/chartex" xmlns:cx8="http://schemas.microsoft.com/office/drawing/2016/5/14/chartex" xmlns:mc="http://schemas.openxmlformats.org/markup-compatibility/2006" xmlns:aink="http://schemas.microsoft.com/office/drawing/2016/ink" xmlns:am3d="http://schemas.microsoft.com/office/drawing/2017/model3d" xmlns:o="urn:schemas-microsoft-com:office:office" xmlns:oel="http://schemas.microsoft.com/office/2019/extlst" xmlns:r="http://schemas.openxmlformats.org/officeDocument/2006/relationships" xmlns:m="http://schemas.openxmlformats.org/officeDocument/2006/math" xmlns:v="urn:schemas-microsoft-com:vml" xmlns:wp14="http://schemas.microsoft.com/office/word/2010/wordprocessingDrawing" xmlns:wp="http://schemas.openxmlformats.org/drawingml/2006/wordprocessingDrawing" xmlns:w10="urn:schemas-microsoft-com:office:word" xmlns:w="http://schemas.openxmlformats.org/wordprocessingml/2006/main" xmlns:w14="http://schemas.microsoft.com/office/word/2010/wordml" xmlns:w15="http://schemas.microsoft.com/office/word/2012/wordml" xmlns:w16cex="http://schemas.microsoft.com/office/word/2018/wordml/cex" xmlns:w16cid="http://schemas.microsoft.com/office/word/2016/wordml/cid" xmlns:w16="http://schemas.microsoft.com/office/word/2018/wordml" xmlns:w16sdtdh="http://schemas.microsoft.com/office/word/2020/wordml/sdtdatahash" xmlns:w16se="http://schemas.microsoft.com/office/word/2015/wordml/symex" xmlns:wpg="http://schemas.microsoft.com/office/word/2010/wordprocessingGroup" xmlns:wpi="http://schemas.microsoft.com/office/word/2010/wordprocessingInk" xmlns:wne="http://schemas.microsoft.com/office/word/2006/wordml" xmlns:wps="http://schemas.microsoft.com/office/word/2010/wordprocessingShape" mc:Ignorable="w14 w15 w16se w16cid w16 w16cex w16sdtdh wp14">
+  <w:comment w:id="1" w:author="M Ram" w:date="2023-10-23T21:30:00Z" w:initials="MR">
+    <w:p>
+      <w:pPr>
+        <w:pStyle w:val="CommentText"/>
+      </w:pPr>
+      <w:r>
+        <w:rPr>
+          <w:rStyle w:val="CommentReference"/>
+        </w:rPr>
+        <w:annotationRef/>
+      </w:r>
+      <w:r>
+        <w:t>Please change the name of the file to YYYY-MM-DD Format</w:t>
+      </w:r>
+    </w:p>
+  </w:comment>
+  <w:comment w:id="2" w:author="M Ram" w:date="2023-10-23T21:33:00Z" w:initials="MR">
+    <w:p>
+      <w:pPr>
+        <w:pStyle w:val="CommentText"/>
+      </w:pPr>
+      <w:r>
+        <w:rPr>
+          <w:rStyle w:val="CommentReference"/>
+        </w:rPr>
+        <w:annotationRef/>
+      </w:r>
+      <w:r>
+        <w:t>Please change the date to  October 21</w:t>
+      </w:r>
+    </w:p>
+  </w:comment>
+  <w:comment w:id="3" w:author="M Ram" w:date="2023-10-23T21:34:00Z" w:initials="MR">
+    <w:p>
+      <w:pPr>
+        <w:pStyle w:val="CommentText"/>
+      </w:pPr>
+      <w:r>
+        <w:rPr>
+          <w:rStyle w:val="CommentReference"/>
+        </w:rPr>
+        <w:annotationRef/>
+      </w:r>
+      <w:r>
+        <w:t>The meeting went over the scheduled time. It finished at 7:50 PM</w:t>
+      </w:r>
+    </w:p>
+  </w:comment>
+  <w:comment w:id="4" w:author="M Ram" w:date="2023-10-23T21:37:00Z" w:initials="MR">
+    <w:p>
+      <w:pPr>
+        <w:pStyle w:val="CommentText"/>
+      </w:pPr>
+      <w:r>
+        <w:rPr>
+          <w:rStyle w:val="CommentReference"/>
+        </w:rPr>
+        <w:annotationRef/>
+      </w:r>
+      <w:r>
+        <w:rPr>
+          <w:color w:val="374151"/>
+          <w:highlight w:val="white"/>
+        </w:rPr>
+        <w:t xml:space="preserve">Include your name in the list of attendees. </w:t>
+      </w:r>
+    </w:p>
+    <w:p>
+      <w:pPr>
+        <w:pStyle w:val="CommentText"/>
+      </w:pPr>
+    </w:p>
+    <w:p>
+      <w:pPr>
+        <w:pStyle w:val="CommentText"/>
+      </w:pPr>
+      <w:r>
+        <w:rPr>
+          <w:color w:val="374151"/>
+          <w:highlight w:val="white"/>
+        </w:rPr>
+        <w:t>While it is understood that you should have been present to prepare the meeting minutes, having your name explicitly on the attendees list makes it easily identifiable.</w:t>
+      </w:r>
+      <w:r>
+        <w:t xml:space="preserve"> </w:t>
+      </w:r>
+    </w:p>
+  </w:comment>
+  <w:comment w:id="5" w:author="M Ram" w:date="2023-10-23T21:43:00Z" w:initials="MR">
+    <w:p>
+      <w:pPr>
+        <w:pStyle w:val="CommentText"/>
+      </w:pPr>
+      <w:r>
+        <w:rPr>
+          <w:rStyle w:val="CommentReference"/>
+        </w:rPr>
+        <w:annotationRef/>
+      </w:r>
+      <w:r>
+        <w:t>(1) Put a period at the end of this. Do the same for all the items in the agenda.</w:t>
+      </w:r>
+    </w:p>
+    <w:p>
+      <w:pPr>
+        <w:pStyle w:val="CommentText"/>
+      </w:pPr>
+    </w:p>
+    <w:p>
+      <w:pPr>
+        <w:pStyle w:val="CommentText"/>
+      </w:pPr>
+      <w:r>
+        <w:t xml:space="preserve">(2) Agenda is a list of actions that we plan to do. So , add an action verb in the active form . </w:t>
+      </w:r>
+    </w:p>
+    <w:p>
+      <w:pPr>
+        <w:pStyle w:val="CommentText"/>
+      </w:pPr>
+      <w:r>
+        <w:t>For Example,  Brainstorm Game Analysis.</w:t>
+      </w:r>
+    </w:p>
+  </w:comment>
+  <w:comment w:id="6" w:author="M Ram" w:date="2023-10-23T21:44:00Z" w:initials="MR">
+    <w:p>
+      <w:pPr>
+        <w:pStyle w:val="CommentText"/>
+      </w:pPr>
+      <w:r>
+        <w:rPr>
+          <w:rStyle w:val="CommentReference"/>
+        </w:rPr>
+        <w:annotationRef/>
+      </w:r>
+      <w:r>
+        <w:t xml:space="preserve">(3) Do the same for others. </w:t>
+      </w:r>
+    </w:p>
+  </w:comment>
+  <w:comment w:id="7" w:author="M Ram" w:date="2023-10-23T21:45:00Z" w:initials="MR">
+    <w:p>
+      <w:pPr>
+        <w:pStyle w:val="CommentText"/>
+      </w:pPr>
+      <w:r>
+        <w:rPr>
+          <w:rStyle w:val="CommentReference"/>
+        </w:rPr>
+        <w:annotationRef/>
+      </w:r>
+      <w:r>
+        <w:t>Change team to game  strategy</w:t>
+      </w:r>
+    </w:p>
+  </w:comment>
+  <w:comment w:id="8" w:author="M Ram" w:date="2023-10-23T21:46:00Z" w:initials="MR">
+    <w:p>
+      <w:pPr>
+        <w:pStyle w:val="CommentText"/>
+      </w:pPr>
+      <w:r>
+        <w:rPr>
+          <w:rStyle w:val="CommentReference"/>
+        </w:rPr>
+        <w:annotationRef/>
+      </w:r>
+      <w:r>
+        <w:t>You could add this sub title to the agenda.</w:t>
+      </w:r>
+    </w:p>
+  </w:comment>
+  <w:comment w:id="9" w:author="M Ram" w:date="2023-10-23T21:47:00Z" w:initials="MR">
+    <w:p>
+      <w:pPr>
+        <w:pStyle w:val="CommentText"/>
+      </w:pPr>
+      <w:r>
+        <w:rPr>
+          <w:rStyle w:val="CommentReference"/>
+        </w:rPr>
+        <w:annotationRef/>
+      </w:r>
+      <w:r>
+        <w:t>Essentially, the Agenda points become the sub title under Discussions and Decisions.</w:t>
+      </w:r>
+    </w:p>
+  </w:comment>
+  <w:comment w:id="10" w:author="M Ram" w:date="2023-10-23T21:54:00Z" w:initials="MR">
+    <w:p>
+      <w:pPr>
+        <w:pStyle w:val="CommentText"/>
+      </w:pPr>
+      <w:r>
+        <w:rPr>
+          <w:rStyle w:val="CommentReference"/>
+        </w:rPr>
+        <w:annotationRef/>
+      </w:r>
+      <w:r>
+        <w:t>Decision(s) : Refer the original template. In that example, if any decision was made on a particular agenda, then we write the decision pertaining to that sub title.</w:t>
+      </w:r>
+    </w:p>
+    <w:p>
+      <w:pPr>
+        <w:pStyle w:val="CommentText"/>
+      </w:pPr>
+    </w:p>
+    <w:p>
+      <w:pPr>
+        <w:pStyle w:val="CommentText"/>
+      </w:pPr>
+      <w:r>
+        <w:rPr>
+          <w:color w:val="374151"/>
+          <w:highlight w:val="white"/>
+        </w:rPr>
+        <w:t>record the corresponding decision under the relevant sub-title.</w:t>
+      </w:r>
+      <w:r>
+        <w:t xml:space="preserve"> Decision is not a separate title on its own.</w:t>
+      </w:r>
+    </w:p>
+    <w:p>
+      <w:pPr>
+        <w:pStyle w:val="CommentText"/>
+      </w:pPr>
+    </w:p>
+    <w:p>
+      <w:pPr>
+        <w:pStyle w:val="CommentText"/>
+      </w:pPr>
+      <w:r>
+        <w:t xml:space="preserve">Instead make the title as Material Procurement. </w:t>
+      </w:r>
+    </w:p>
+    <w:p>
+      <w:pPr>
+        <w:pStyle w:val="CommentText"/>
+      </w:pPr>
+      <w:r>
+        <w:t>Did we decide on which parts to buy ? If so, Write all the parts that we decided to buy as a team.</w:t>
+      </w:r>
+    </w:p>
+  </w:comment>
+  <w:comment w:id="11" w:author="M Ram" w:date="2023-10-23T21:55:00Z" w:initials="MR">
+    <w:p>
+      <w:pPr>
+        <w:pStyle w:val="CommentText"/>
+      </w:pPr>
+      <w:r>
+        <w:rPr>
+          <w:rStyle w:val="CommentReference"/>
+        </w:rPr>
+        <w:annotationRef/>
+      </w:r>
+      <w:r>
+        <w:t>Move the title to next page, So it can be along with its contents.</w:t>
+      </w:r>
+    </w:p>
+  </w:comment>
+  <w:comment w:id="12" w:author="M Ram" w:date="2023-10-23T21:55:00Z" w:initials="MR">
+    <w:p>
+      <w:pPr>
+        <w:pStyle w:val="CommentText"/>
+      </w:pPr>
+      <w:r>
+        <w:rPr>
+          <w:rStyle w:val="CommentReference"/>
+        </w:rPr>
+        <w:annotationRef/>
+      </w:r>
+      <w:r>
+        <w:t>Remove the bold</w:t>
+      </w:r>
+    </w:p>
+  </w:comment>
+  <w:comment w:id="13" w:author="M Ram" w:date="2023-10-23T21:57:00Z" w:initials="MR">
+    <w:p>
+      <w:pPr>
+        <w:pStyle w:val="CommentText"/>
+      </w:pPr>
+      <w:r>
+        <w:rPr>
+          <w:rStyle w:val="CommentReference"/>
+        </w:rPr>
+        <w:annotationRef/>
+      </w:r>
+      <w:r>
+        <w:t xml:space="preserve">Its not for judges to see. Judges will not see our websites. The only thing they will see is Engineering notebook. The primary reason for this is outreach. </w:t>
+      </w:r>
+    </w:p>
+  </w:comment>
+  <w:comment w:id="14" w:author="M Ram" w:date="2023-10-23T22:04:00Z" w:initials="MR">
+    <w:p>
+      <w:pPr>
+        <w:pStyle w:val="CommentText"/>
+      </w:pPr>
+      <w:r>
+        <w:rPr>
+          <w:rStyle w:val="CommentReference"/>
+        </w:rPr>
+        <w:annotationRef/>
+      </w:r>
+      <w:r>
+        <w:t>So, please make the necessary corrections to reflect that.</w:t>
+      </w:r>
+    </w:p>
+  </w:comment>
+  <w:comment w:id="15" w:author="M Ram" w:date="2023-10-23T21:59:00Z" w:initials="MR">
+    <w:p>
+      <w:pPr>
+        <w:pStyle w:val="CommentText"/>
+      </w:pPr>
+      <w:r>
+        <w:rPr>
+          <w:rStyle w:val="CommentReference"/>
+        </w:rPr>
+        <w:annotationRef/>
+      </w:r>
+      <w:r>
+        <w:t>Maintain 1.5 spacing between the lines.</w:t>
+      </w:r>
+    </w:p>
+  </w:comment>
+  <w:comment w:id="16" w:author="M Ram" w:date="2023-10-23T22:17:00Z" w:initials="MR">
+    <w:p>
+      <w:pPr>
+        <w:pStyle w:val="CommentText"/>
+      </w:pPr>
+      <w:r>
+        <w:rPr>
+          <w:rStyle w:val="CommentReference"/>
+        </w:rPr>
+        <w:annotationRef/>
+      </w:r>
+      <w:r>
+        <w:rPr>
+          <w:color w:val="374151"/>
+          <w:highlight w:val="white"/>
+        </w:rPr>
+        <w:t>"Dhruv and Kayan initiated research on compliant wheels, where they explained the functioning of these wheels.</w:t>
+      </w:r>
+    </w:p>
+    <w:p>
+      <w:pPr>
+        <w:pStyle w:val="CommentText"/>
+      </w:pPr>
+    </w:p>
+    <w:p>
+      <w:pPr>
+        <w:pStyle w:val="CommentText"/>
+      </w:pPr>
+      <w:r>
+        <w:rPr>
+          <w:color w:val="374151"/>
+          <w:highlight w:val="white"/>
+        </w:rPr>
+        <w:t>They did not present the parts, and  we did not have the price comparison either.</w:t>
+      </w:r>
+      <w:r>
+        <w:t xml:space="preserve"> </w:t>
+      </w:r>
+    </w:p>
+  </w:comment>
+  <w:comment w:id="17" w:author="M Ram" w:date="2023-10-23T22:18:00Z" w:initials="MR">
+    <w:p>
+      <w:pPr>
+        <w:pStyle w:val="CommentText"/>
+      </w:pPr>
+      <w:r>
+        <w:rPr>
+          <w:rStyle w:val="CommentReference"/>
+        </w:rPr>
+        <w:annotationRef/>
+      </w:r>
+      <w:r>
+        <w:t>Check for the period at the end of the sentence everywhere.</w:t>
+      </w:r>
+    </w:p>
+  </w:comment>
+  <w:comment w:id="18" w:author="M Ram" w:date="2023-10-23T22:18:00Z" w:initials="MR">
+    <w:p>
+      <w:pPr>
+        <w:pStyle w:val="CommentText"/>
+      </w:pPr>
+      <w:r>
+        <w:rPr>
+          <w:rStyle w:val="CommentReference"/>
+        </w:rPr>
+        <w:annotationRef/>
+      </w:r>
+      <w:r>
+        <w:t>Check the line spacing as well.</w:t>
+      </w:r>
+    </w:p>
+  </w:comment>
+  <w:comment w:id="19" w:author="M Ram" w:date="2023-10-23T22:20:00Z" w:initials="MR">
+    <w:p>
+      <w:pPr>
+        <w:pStyle w:val="CommentText"/>
+      </w:pPr>
+      <w:r>
+        <w:rPr>
+          <w:rStyle w:val="CommentReference"/>
+        </w:rPr>
+        <w:annotationRef/>
+      </w:r>
+      <w:r>
+        <w:t>Please change the sequence. We want to know what surgical tubing is, then tell the reason why we wanted to use it. So, write the sentence in that sequence.</w:t>
+      </w:r>
+    </w:p>
+  </w:comment>
+  <w:comment w:id="20" w:author="M Ram" w:date="2023-10-23T22:43:00Z" w:initials="MR">
+    <w:p>
+      <w:pPr>
+        <w:pStyle w:val="CommentText"/>
+      </w:pPr>
+      <w:r>
+        <w:rPr>
+          <w:rStyle w:val="CommentReference"/>
+        </w:rPr>
+        <w:annotationRef/>
+      </w:r>
+      <w:r>
+        <w:t>Set up the field set</w:t>
+      </w:r>
+    </w:p>
+  </w:comment>
+  <w:comment w:id="21" w:author="M Ram" w:date="2023-10-23T22:45:00Z" w:initials="MR">
+    <w:p>
+      <w:pPr>
+        <w:pStyle w:val="CommentText"/>
+      </w:pPr>
+      <w:r>
+        <w:rPr>
+          <w:rStyle w:val="CommentReference"/>
+        </w:rPr>
+        <w:annotationRef/>
+      </w:r>
+      <w:r>
+        <w:t>If the field set arrives by next week.</w:t>
+      </w:r>
+    </w:p>
+  </w:comment>
+  <w:comment w:id="22" w:author="M Ram" w:date="2023-10-23T22:45:00Z" w:initials="MR">
+    <w:p>
+      <w:pPr>
+        <w:pStyle w:val="CommentText"/>
+      </w:pPr>
+      <w:r>
+        <w:rPr>
+          <w:rStyle w:val="CommentReference"/>
+        </w:rPr>
+        <w:annotationRef/>
+      </w:r>
+      <w:r>
+        <w:rPr>
+          <w:color w:val="374151"/>
+          <w:highlight w:val="white"/>
+        </w:rPr>
+        <w:t>The coach announced that the field setup will arrive either next week or the week after.</w:t>
+      </w:r>
+      <w:r>
+        <w:t xml:space="preserve"> </w:t>
+      </w:r>
+    </w:p>
+  </w:comment>
+  <w:comment w:id="23" w:author="M Ram" w:date="2023-10-23T22:46:00Z" w:initials="MR">
+    <w:p>
+      <w:pPr>
+        <w:pStyle w:val="CommentText"/>
+      </w:pPr>
+      <w:r>
+        <w:rPr>
+          <w:rStyle w:val="CommentReference"/>
+        </w:rPr>
+        <w:annotationRef/>
+      </w:r>
+      <w:r>
+        <w:t>Please fix the numbering issue.</w:t>
+      </w:r>
+    </w:p>
+  </w:comment>
+  <w:comment w:id="24" w:author="M Ram" w:date="2023-10-23T22:51:00Z" w:initials="MR">
+    <w:p>
+      <w:pPr>
+        <w:pStyle w:val="CommentText"/>
+      </w:pPr>
+      <w:r>
+        <w:rPr>
+          <w:rStyle w:val="CommentReference"/>
+        </w:rPr>
+        <w:annotationRef/>
+      </w:r>
+      <w:r>
+        <w:t xml:space="preserve">This is not an open issue, as that is not in our circle of influence. What we can do is apply for grants , and they may or may not grant us sponsorship.  So, modify it as , apply for grants. </w:t>
+      </w:r>
+    </w:p>
+  </w:comment>
+  <w:comment w:id="25" w:author="M Ram" w:date="2023-10-23T22:54:00Z" w:initials="MR">
+    <w:p>
+      <w:pPr>
+        <w:pStyle w:val="CommentText"/>
+      </w:pPr>
+      <w:r>
+        <w:rPr>
+          <w:rStyle w:val="CommentReference"/>
+        </w:rPr>
+        <w:annotationRef/>
+      </w:r>
+      <w:r>
+        <w:t>Add action items for the team . All the new tasks that were assigned to the team this week along with the due dates. If there were none. Write none under that.</w:t>
+      </w:r>
+    </w:p>
+  </w:comment>
+  <w:comment w:id="26" w:author="M Ram" w:date="2023-10-23T22:54:00Z" w:initials="MR">
+    <w:p>
+      <w:pPr>
+        <w:pStyle w:val="CommentText"/>
+      </w:pPr>
+      <w:r>
+        <w:rPr>
+          <w:rStyle w:val="CommentReference"/>
+        </w:rPr>
+        <w:annotationRef/>
+      </w:r>
+      <w:r>
+        <w:t>Write the date</w:t>
+      </w:r>
+    </w:p>
+  </w:comment>
+  <w:comment w:id="27" w:author="M Ram" w:date="2023-10-23T23:01:00Z" w:initials="MR">
+    <w:p>
+      <w:pPr>
+        <w:pStyle w:val="CommentText"/>
+      </w:pPr>
+      <w:r>
+        <w:rPr>
+          <w:rStyle w:val="CommentReference"/>
+        </w:rPr>
+        <w:annotationRef/>
+      </w:r>
+      <w:r>
+        <w:rPr>
+          <w:color w:val="374151"/>
+          <w:highlight w:val="white"/>
+        </w:rPr>
+        <w:t xml:space="preserve">Harsh that's wonderful! You did a good job of writing the meeting minutes, although its your first time. </w:t>
+      </w:r>
+    </w:p>
+    <w:p>
+      <w:pPr>
+        <w:pStyle w:val="CommentText"/>
+      </w:pPr>
+      <w:r>
+        <w:rPr>
+          <w:color w:val="374151"/>
+          <w:highlight w:val="white"/>
+        </w:rPr>
+        <w:t>You were punctual in  submitting them on time, and creating a new branch in GitHub and following a proper procedure!</w:t>
+      </w:r>
+    </w:p>
+    <w:p>
+      <w:pPr>
+        <w:pStyle w:val="CommentText"/>
+      </w:pPr>
+    </w:p>
+    <w:p>
+      <w:pPr>
+        <w:pStyle w:val="CommentText"/>
+      </w:pPr>
+      <w:r>
+        <w:rPr>
+          <w:color w:val="374151"/>
+          <w:highlight w:val="white"/>
+        </w:rPr>
+        <w:t xml:space="preserve"> Keep up your diligence and </w:t>
+      </w:r>
+      <w:r>
+        <w:t xml:space="preserve"> continue practicing your wriiting skill. Make all the necessary changes and upload it back and please notify me in slack. Thanks.</w:t>
+      </w:r>
+    </w:p>
+  </w:comment>
+</w:comments>
+</file>
+
+<file path=word/commentsExtended.xml><?xml version="1.0" encoding="utf-8"?>
+<w15:commentsEx xmlns:wpc="http://schemas.microsoft.com/office/word/2010/wordprocessingCanvas" xmlns:cx="http://schemas.microsoft.com/office/drawing/2014/chartex" xmlns:cx1="http://schemas.microsoft.com/office/drawing/2015/9/8/chartex" xmlns:cx2="http://schemas.microsoft.com/office/drawing/2015/10/21/chartex" xmlns:cx3="http://schemas.microsoft.com/office/drawing/2016/5/9/chartex" xmlns:cx4="http://schemas.microsoft.com/office/drawing/2016/5/10/chartex" xmlns:cx5="http://schemas.microsoft.com/office/drawing/2016/5/11/chartex" xmlns:cx6="http://schemas.microsoft.com/office/drawing/2016/5/12/chartex" xmlns:cx7="http://schemas.microsoft.com/office/drawing/2016/5/13/chartex" xmlns:cx8="http://schemas.microsoft.com/office/drawing/2016/5/14/chartex" xmlns:mc="http://schemas.openxmlformats.org/markup-compatibility/2006" xmlns:aink="http://schemas.microsoft.com/office/drawing/2016/ink" xmlns:am3d="http://schemas.microsoft.com/office/drawing/2017/model3d" xmlns:o="urn:schemas-microsoft-com:office:office" xmlns:oel="http://schemas.microsoft.com/office/2019/extlst" xmlns:r="http://schemas.openxmlformats.org/officeDocument/2006/relationships" xmlns:m="http://schemas.openxmlformats.org/officeDocument/2006/math" xmlns:v="urn:schemas-microsoft-com:vml" xmlns:wp14="http://schemas.microsoft.com/office/word/2010/wordprocessingDrawing" xmlns:wp="http://schemas.openxmlformats.org/drawingml/2006/wordprocessingDrawing" xmlns:w10="urn:schemas-microsoft-com:office:word" xmlns:w="http://schemas.openxmlformats.org/wordprocessingml/2006/main" xmlns:w14="http://schemas.microsoft.com/office/word/2010/wordml" xmlns:w15="http://schemas.microsoft.com/office/word/2012/wordml" xmlns:w16cex="http://schemas.microsoft.com/office/word/2018/wordml/cex" xmlns:w16cid="http://schemas.microsoft.com/office/word/2016/wordml/cid" xmlns:w16="http://schemas.microsoft.com/office/word/2018/wordml" xmlns:w16sdtdh="http://schemas.microsoft.com/office/word/2020/wordml/sdtdatahash" xmlns:w16se="http://schemas.microsoft.com/office/word/2015/wordml/symex" xmlns:wpg="http://schemas.microsoft.com/office/word/2010/wordprocessingGroup" xmlns:wpi="http://schemas.microsoft.com/office/word/2010/wordprocessingInk" xmlns:wne="http://schemas.microsoft.com/office/word/2006/wordml" xmlns:wps="http://schemas.microsoft.com/office/word/2010/wordprocessingShape" mc:Ignorable="w14 w15 w16se w16cid w16 w16cex w16sdtdh wp14">
+  <w15:commentEx w15:paraId="5EBE4F67" w15:done="0"/>
+  <w15:commentEx w15:paraId="54B3073B" w15:done="0"/>
+  <w15:commentEx w15:paraId="216ADCCB" w15:done="0"/>
+  <w15:commentEx w15:paraId="2F6886B9" w15:done="0"/>
+  <w15:commentEx w15:paraId="266DD96F" w15:done="0"/>
+  <w15:commentEx w15:paraId="663F2DF4" w15:paraIdParent="266DD96F" w15:done="0"/>
+  <w15:commentEx w15:paraId="05A9F50D" w15:done="0"/>
+  <w15:commentEx w15:paraId="502FE39A" w15:paraIdParent="05A9F50D" w15:done="0"/>
+  <w15:commentEx w15:paraId="21EF3ED1" w15:paraIdParent="05A9F50D" w15:done="0"/>
+  <w15:commentEx w15:paraId="30462996" w15:done="0"/>
+  <w15:commentEx w15:paraId="590185A6" w15:done="0"/>
+  <w15:commentEx w15:paraId="1EBA1E60" w15:done="0"/>
+  <w15:commentEx w15:paraId="78304933" w15:done="0"/>
+  <w15:commentEx w15:paraId="55480A6C" w15:paraIdParent="78304933" w15:done="0"/>
+  <w15:commentEx w15:paraId="0817D936" w15:done="0"/>
+  <w15:commentEx w15:paraId="32FC9853" w15:done="0"/>
+  <w15:commentEx w15:paraId="742164A6" w15:paraIdParent="32FC9853" w15:done="0"/>
+  <w15:commentEx w15:paraId="414B01C9" w15:paraIdParent="32FC9853" w15:done="0"/>
+  <w15:commentEx w15:paraId="5F0F9CEF" w15:done="0"/>
+  <w15:commentEx w15:paraId="07EA66B9" w15:done="0"/>
+  <w15:commentEx w15:paraId="4CFAFF44" w15:paraIdParent="07EA66B9" w15:done="0"/>
+  <w15:commentEx w15:paraId="21059C8B" w15:done="0"/>
+  <w15:commentEx w15:paraId="78CD8DA5" w15:done="0"/>
+  <w15:commentEx w15:paraId="281A1D6A" w15:done="0"/>
+  <w15:commentEx w15:paraId="736858B1" w15:done="0"/>
+  <w15:commentEx w15:paraId="1C99F60A" w15:done="0"/>
+  <w15:commentEx w15:paraId="12067002" w15:done="0"/>
+</w15:commentsEx>
+</file>
+
+<file path=word/commentsExtensible.xml><?xml version="1.0" encoding="utf-8"?>
+<w16cex:commentsExtensible xmlns:wpc="http://schemas.microsoft.com/office/word/2010/wordprocessingCanvas" xmlns:cx="http://schemas.microsoft.com/office/drawing/2014/chartex" xmlns:cx1="http://schemas.microsoft.com/office/drawing/2015/9/8/chartex" xmlns:cx2="http://schemas.microsoft.com/office/drawing/2015/10/21/chartex" xmlns:cx3="http://schemas.microsoft.com/office/drawing/2016/5/9/chartex" xmlns:cx4="http://schemas.microsoft.com/office/drawing/2016/5/10/chartex" xmlns:cx5="http://schemas.microsoft.com/office/drawing/2016/5/11/chartex" xmlns:cx6="http://schemas.microsoft.com/office/drawing/2016/5/12/chartex" xmlns:cx7="http://schemas.microsoft.com/office/drawing/2016/5/13/chartex" xmlns:cx8="http://schemas.microsoft.com/office/drawing/2016/5/14/chartex" xmlns:cr="http://schemas.microsoft.com/office/comments/2020/reactions" xmlns:mc="http://schemas.openxmlformats.org/markup-compatibility/2006" xmlns:aink="http://schemas.microsoft.com/office/drawing/2016/ink" xmlns:am3d="http://schemas.microsoft.com/office/drawing/2017/model3d" xmlns:o="urn:schemas-microsoft-com:office:office" xmlns:oel="http://schemas.microsoft.com/office/2019/extlst" xmlns:r="http://schemas.openxmlformats.org/officeDocument/2006/relationships" xmlns:m="http://schemas.openxmlformats.org/officeDocument/2006/math" xmlns:v="urn:schemas-microsoft-com:vml" xmlns:wp14="http://schemas.microsoft.com/office/word/2010/wordprocessingDrawing" xmlns:wp="http://schemas.openxmlformats.org/drawingml/2006/wordprocessingDrawing" xmlns:w10="urn:schemas-microsoft-com:office:word" xmlns:w="http://schemas.openxmlformats.org/wordprocessingml/2006/main" xmlns:w14="http://schemas.microsoft.com/office/word/2010/wordml" xmlns:w15="http://schemas.microsoft.com/office/word/2012/wordml" xmlns:w16cex="http://schemas.microsoft.com/office/word/2018/wordml/cex" xmlns:w16cid="http://schemas.microsoft.com/office/word/2016/wordml/cid" xmlns:w16="http://schemas.microsoft.com/office/word/2018/wordml" xmlns:w16sdtdh="http://schemas.microsoft.com/office/word/2020/wordml/sdtdatahash" xmlns:w16se="http://schemas.microsoft.com/office/word/2015/wordml/symex" xmlns:wpg="http://schemas.microsoft.com/office/word/2010/wordprocessingGroup" xmlns:wpi="http://schemas.microsoft.com/office/word/2010/wordprocessingInk" xmlns:wne="http://schemas.microsoft.com/office/word/2006/wordml" xmlns:wps="http://schemas.microsoft.com/office/word/2010/wordprocessingShape" mc:Ignorable="w14 w15 w16se w16cid w16 w16cex w16sdtdh cr wp14">
+  <w16cex:commentExtensible w16cex:durableId="5DF8BC66" w16cex:dateUtc="2023-10-24T02:30:00Z"/>
+  <w16cex:commentExtensible w16cex:durableId="07669877" w16cex:dateUtc="2023-10-24T02:33:00Z"/>
+  <w16cex:commentExtensible w16cex:durableId="6F66E7EA" w16cex:dateUtc="2023-10-24T02:34:00Z"/>
+  <w16cex:commentExtensible w16cex:durableId="0D28D295" w16cex:dateUtc="2023-10-24T02:37:00Z"/>
+  <w16cex:commentExtensible w16cex:durableId="4B65EEC3" w16cex:dateUtc="2023-10-24T02:43:00Z"/>
+  <w16cex:commentExtensible w16cex:durableId="27DCEFD0" w16cex:dateUtc="2023-10-24T02:44:00Z"/>
+  <w16cex:commentExtensible w16cex:durableId="440D05DC" w16cex:dateUtc="2023-10-24T02:45:00Z"/>
+  <w16cex:commentExtensible w16cex:durableId="6B8B418D" w16cex:dateUtc="2023-10-24T02:46:00Z"/>
+  <w16cex:commentExtensible w16cex:durableId="15961B00" w16cex:dateUtc="2023-10-24T02:47:00Z"/>
+  <w16cex:commentExtensible w16cex:durableId="61DD5C6C" w16cex:dateUtc="2023-10-24T02:54:00Z"/>
+  <w16cex:commentExtensible w16cex:durableId="7ABC058F" w16cex:dateUtc="2023-10-24T02:55:00Z"/>
+  <w16cex:commentExtensible w16cex:durableId="08EACA70" w16cex:dateUtc="2023-10-24T02:55:00Z"/>
+  <w16cex:commentExtensible w16cex:durableId="43E508D4" w16cex:dateUtc="2023-10-24T02:57:00Z"/>
+  <w16cex:commentExtensible w16cex:durableId="4DD7197C" w16cex:dateUtc="2023-10-24T03:04:00Z"/>
+  <w16cex:commentExtensible w16cex:durableId="59BECCB8" w16cex:dateUtc="2023-10-24T02:59:00Z"/>
+  <w16cex:commentExtensible w16cex:durableId="249B5765" w16cex:dateUtc="2023-10-24T03:17:00Z"/>
+  <w16cex:commentExtensible w16cex:durableId="72137E56" w16cex:dateUtc="2023-10-24T03:18:00Z"/>
+  <w16cex:commentExtensible w16cex:durableId="4CF76FF6" w16cex:dateUtc="2023-10-24T03:18:00Z"/>
+  <w16cex:commentExtensible w16cex:durableId="58E4FFC0" w16cex:dateUtc="2023-10-24T03:20:00Z"/>
+  <w16cex:commentExtensible w16cex:durableId="24D5CC14" w16cex:dateUtc="2023-10-24T03:43:00Z"/>
+  <w16cex:commentExtensible w16cex:durableId="07925E46" w16cex:dateUtc="2023-10-24T03:45:00Z"/>
+  <w16cex:commentExtensible w16cex:durableId="2DF9EBCA" w16cex:dateUtc="2023-10-24T03:45:00Z"/>
+  <w16cex:commentExtensible w16cex:durableId="24057D73" w16cex:dateUtc="2023-10-24T03:46:00Z"/>
+  <w16cex:commentExtensible w16cex:durableId="0F58D747" w16cex:dateUtc="2023-10-24T03:51:00Z"/>
+  <w16cex:commentExtensible w16cex:durableId="73D3C379" w16cex:dateUtc="2023-10-24T03:54:00Z"/>
+  <w16cex:commentExtensible w16cex:durableId="228A5B9D" w16cex:dateUtc="2023-10-24T03:54:00Z"/>
+  <w16cex:commentExtensible w16cex:durableId="5E9DE3BA" w16cex:dateUtc="2023-10-24T04:01:00Z"/>
+</w16cex:commentsExtensible>
+</file>
+
+<file path=word/commentsIds.xml><?xml version="1.0" encoding="utf-8"?>
+<w16cid:commentsIds xmlns:wpc="http://schemas.microsoft.com/office/word/2010/wordprocessingCanvas" xmlns:cx="http://schemas.microsoft.com/office/drawing/2014/chartex" xmlns:cx1="http://schemas.microsoft.com/office/drawing/2015/9/8/chartex" xmlns:cx2="http://schemas.microsoft.com/office/drawing/2015/10/21/chartex" xmlns:cx3="http://schemas.microsoft.com/office/drawing/2016/5/9/chartex" xmlns:cx4="http://schemas.microsoft.com/office/drawing/2016/5/10/chartex" xmlns:cx5="http://schemas.microsoft.com/office/drawing/2016/5/11/chartex" xmlns:cx6="http://schemas.microsoft.com/office/drawing/2016/5/12/chartex" xmlns:cx7="http://schemas.microsoft.com/office/drawing/2016/5/13/chartex" xmlns:cx8="http://schemas.microsoft.com/office/drawing/2016/5/14/chartex" xmlns:mc="http://schemas.openxmlformats.org/markup-compatibility/2006" xmlns:aink="http://schemas.microsoft.com/office/drawing/2016/ink" xmlns:am3d="http://schemas.microsoft.com/office/drawing/2017/model3d" xmlns:o="urn:schemas-microsoft-com:office:office" xmlns:oel="http://schemas.microsoft.com/office/2019/extlst" xmlns:r="http://schemas.openxmlformats.org/officeDocument/2006/relationships" xmlns:m="http://schemas.openxmlformats.org/officeDocument/2006/math" xmlns:v="urn:schemas-microsoft-com:vml" xmlns:wp14="http://schemas.microsoft.com/office/word/2010/wordprocessingDrawing" xmlns:wp="http://schemas.openxmlformats.org/drawingml/2006/wordprocessingDrawing" xmlns:w10="urn:schemas-microsoft-com:office:word" xmlns:w="http://schemas.openxmlformats.org/wordprocessingml/2006/main" xmlns:w14="http://schemas.microsoft.com/office/word/2010/wordml" xmlns:w15="http://schemas.microsoft.com/office/word/2012/wordml" xmlns:w16cex="http://schemas.microsoft.com/office/word/2018/wordml/cex" xmlns:w16cid="http://schemas.microsoft.com/office/word/2016/wordml/cid" xmlns:w16="http://schemas.microsoft.com/office/word/2018/wordml" xmlns:w16sdtdh="http://schemas.microsoft.com/office/word/2020/wordml/sdtdatahash" xmlns:w16se="http://schemas.microsoft.com/office/word/2015/wordml/symex" xmlns:wpg="http://schemas.microsoft.com/office/word/2010/wordprocessingGroup" xmlns:wpi="http://schemas.microsoft.com/office/word/2010/wordprocessingInk" xmlns:wne="http://schemas.microsoft.com/office/word/2006/wordml" xmlns:wps="http://schemas.microsoft.com/office/word/2010/wordprocessingShape" mc:Ignorable="w14 w15 w16se w16cid w16 w16cex w16sdtdh wp14">
+  <w16cid:commentId w16cid:paraId="5EBE4F67" w16cid:durableId="5DF8BC66"/>
+  <w16cid:commentId w16cid:paraId="54B3073B" w16cid:durableId="07669877"/>
+  <w16cid:commentId w16cid:paraId="216ADCCB" w16cid:durableId="6F66E7EA"/>
+  <w16cid:commentId w16cid:paraId="2F6886B9" w16cid:durableId="0D28D295"/>
+  <w16cid:commentId w16cid:paraId="266DD96F" w16cid:durableId="4B65EEC3"/>
+  <w16cid:commentId w16cid:paraId="663F2DF4" w16cid:durableId="27DCEFD0"/>
+  <w16cid:commentId w16cid:paraId="05A9F50D" w16cid:durableId="440D05DC"/>
+  <w16cid:commentId w16cid:paraId="502FE39A" w16cid:durableId="6B8B418D"/>
+  <w16cid:commentId w16cid:paraId="21EF3ED1" w16cid:durableId="15961B00"/>
+  <w16cid:commentId w16cid:paraId="30462996" w16cid:durableId="61DD5C6C"/>
+  <w16cid:commentId w16cid:paraId="590185A6" w16cid:durableId="7ABC058F"/>
+  <w16cid:commentId w16cid:paraId="1EBA1E60" w16cid:durableId="08EACA70"/>
+  <w16cid:commentId w16cid:paraId="78304933" w16cid:durableId="43E508D4"/>
+  <w16cid:commentId w16cid:paraId="55480A6C" w16cid:durableId="4DD7197C"/>
+  <w16cid:commentId w16cid:paraId="0817D936" w16cid:durableId="59BECCB8"/>
+  <w16cid:commentId w16cid:paraId="32FC9853" w16cid:durableId="249B5765"/>
+  <w16cid:commentId w16cid:paraId="742164A6" w16cid:durableId="72137E56"/>
+  <w16cid:commentId w16cid:paraId="414B01C9" w16cid:durableId="4CF76FF6"/>
+  <w16cid:commentId w16cid:paraId="5F0F9CEF" w16cid:durableId="58E4FFC0"/>
+  <w16cid:commentId w16cid:paraId="07EA66B9" w16cid:durableId="24D5CC14"/>
+  <w16cid:commentId w16cid:paraId="4CFAFF44" w16cid:durableId="07925E46"/>
+  <w16cid:commentId w16cid:paraId="21059C8B" w16cid:durableId="2DF9EBCA"/>
+  <w16cid:commentId w16cid:paraId="78CD8DA5" w16cid:durableId="24057D73"/>
+  <w16cid:commentId w16cid:paraId="281A1D6A" w16cid:durableId="0F58D747"/>
+  <w16cid:commentId w16cid:paraId="736858B1" w16cid:durableId="73D3C379"/>
+  <w16cid:commentId w16cid:paraId="1C99F60A" w16cid:durableId="228A5B9D"/>
+  <w16cid:commentId w16cid:paraId="12067002" w16cid:durableId="5E9DE3BA"/>
+</w16cid:commentsIds>
 </file>
 
 <file path=word/numbering.xml><?xml version="1.0" encoding="utf-8"?>
@@ -3004,6 +4226,14 @@
     <w:abstractNumId w:val="10"/>
   </w:num>
 </w:numbering>
+</file>
+
+<file path=word/people.xml><?xml version="1.0" encoding="utf-8"?>
+<w15:people xmlns:wpc="http://schemas.microsoft.com/office/word/2010/wordprocessingCanvas" xmlns:cx="http://schemas.microsoft.com/office/drawing/2014/chartex" xmlns:cx1="http://schemas.microsoft.com/office/drawing/2015/9/8/chartex" xmlns:cx2="http://schemas.microsoft.com/office/drawing/2015/10/21/chartex" xmlns:cx3="http://schemas.microsoft.com/office/drawing/2016/5/9/chartex" xmlns:cx4="http://schemas.microsoft.com/office/drawing/2016/5/10/chartex" xmlns:cx5="http://schemas.microsoft.com/office/drawing/2016/5/11/chartex" xmlns:cx6="http://schemas.microsoft.com/office/drawing/2016/5/12/chartex" xmlns:cx7="http://schemas.microsoft.com/office/drawing/2016/5/13/chartex" xmlns:cx8="http://schemas.microsoft.com/office/drawing/2016/5/14/chartex" xmlns:mc="http://schemas.openxmlformats.org/markup-compatibility/2006" xmlns:aink="http://schemas.microsoft.com/office/drawing/2016/ink" xmlns:am3d="http://schemas.microsoft.com/office/drawing/2017/model3d" xmlns:o="urn:schemas-microsoft-com:office:office" xmlns:oel="http://schemas.microsoft.com/office/2019/extlst" xmlns:r="http://schemas.openxmlformats.org/officeDocument/2006/relationships" xmlns:m="http://schemas.openxmlformats.org/officeDocument/2006/math" xmlns:v="urn:schemas-microsoft-com:vml" xmlns:wp14="http://schemas.microsoft.com/office/word/2010/wordprocessingDrawing" xmlns:wp="http://schemas.openxmlformats.org/drawingml/2006/wordprocessingDrawing" xmlns:w10="urn:schemas-microsoft-com:office:word" xmlns:w="http://schemas.openxmlformats.org/wordprocessingml/2006/main" xmlns:w14="http://schemas.microsoft.com/office/word/2010/wordml" xmlns:w15="http://schemas.microsoft.com/office/word/2012/wordml" xmlns:w16cex="http://schemas.microsoft.com/office/word/2018/wordml/cex" xmlns:w16cid="http://schemas.microsoft.com/office/word/2016/wordml/cid" xmlns:w16="http://schemas.microsoft.com/office/word/2018/wordml" xmlns:w16sdtdh="http://schemas.microsoft.com/office/word/2020/wordml/sdtdatahash" xmlns:w16se="http://schemas.microsoft.com/office/word/2015/wordml/symex" xmlns:wpg="http://schemas.microsoft.com/office/word/2010/wordprocessingGroup" xmlns:wpi="http://schemas.microsoft.com/office/word/2010/wordprocessingInk" xmlns:wne="http://schemas.microsoft.com/office/word/2006/wordml" xmlns:wps="http://schemas.microsoft.com/office/word/2010/wordprocessingShape" mc:Ignorable="w14 w15 w16se w16cid w16 w16cex w16sdtdh wp14">
+  <w15:person w15:author="M Ram">
+    <w15:presenceInfo w15:providerId="Windows Live" w15:userId="606d169751f0f203"/>
+  </w15:person>
+</w15:people>
 </file>
 
 <file path=word/styles.xml><?xml version="1.0" encoding="utf-8"?>
@@ -3589,6 +4819,72 @@
       <w:contextualSpacing/>
     </w:pPr>
   </w:style>
+  <w:style w:type="character" w:styleId="CommentReference">
+    <w:name w:val="annotation reference"/>
+    <w:basedOn w:val="DefaultParagraphFont"/>
+    <w:uiPriority w:val="99"/>
+    <w:semiHidden/>
+    <w:unhideWhenUsed/>
+    <w:rsid w:val="00D96396"/>
+    <w:rPr>
+      <w:sz w:val="16"/>
+      <w:szCs w:val="16"/>
+    </w:rPr>
+  </w:style>
+  <w:style w:type="paragraph" w:styleId="CommentText">
+    <w:name w:val="annotation text"/>
+    <w:basedOn w:val="Normal"/>
+    <w:link w:val="CommentTextChar"/>
+    <w:uiPriority w:val="99"/>
+    <w:unhideWhenUsed/>
+    <w:rsid w:val="00D96396"/>
+    <w:pPr>
+      <w:spacing w:line="240" w:lineRule="auto"/>
+    </w:pPr>
+    <w:rPr>
+      <w:sz w:val="20"/>
+      <w:szCs w:val="20"/>
+    </w:rPr>
+  </w:style>
+  <w:style w:type="character" w:customStyle="1" w:styleId="CommentTextChar">
+    <w:name w:val="Comment Text Char"/>
+    <w:basedOn w:val="DefaultParagraphFont"/>
+    <w:link w:val="CommentText"/>
+    <w:uiPriority w:val="99"/>
+    <w:rsid w:val="00D96396"/>
+    <w:rPr>
+      <w:sz w:val="20"/>
+      <w:szCs w:val="20"/>
+    </w:rPr>
+  </w:style>
+  <w:style w:type="paragraph" w:styleId="CommentSubject">
+    <w:name w:val="annotation subject"/>
+    <w:basedOn w:val="CommentText"/>
+    <w:next w:val="CommentText"/>
+    <w:link w:val="CommentSubjectChar"/>
+    <w:uiPriority w:val="99"/>
+    <w:semiHidden/>
+    <w:unhideWhenUsed/>
+    <w:rsid w:val="00D96396"/>
+    <w:rPr>
+      <w:b/>
+      <w:bCs/>
+    </w:rPr>
+  </w:style>
+  <w:style w:type="character" w:customStyle="1" w:styleId="CommentSubjectChar">
+    <w:name w:val="Comment Subject Char"/>
+    <w:basedOn w:val="CommentTextChar"/>
+    <w:link w:val="CommentSubject"/>
+    <w:uiPriority w:val="99"/>
+    <w:semiHidden/>
+    <w:rsid w:val="00D96396"/>
+    <w:rPr>
+      <w:b/>
+      <w:bCs/>
+      <w:sz w:val="20"/>
+      <w:szCs w:val="20"/>
+    </w:rPr>
+  </w:style>
 </w:styles>
 </file>
 

</xml_diff>